<commit_message>
Updated syllabus with laptop blurb
</commit_message>
<xml_diff>
--- a/schedule/syllabus_2025_spring.docx
+++ b/schedule/syllabus_2025_spring.docx
@@ -61,17 +61,7 @@
           <w:sz w:val="24"/>
           <w:szCs w:val="24"/>
         </w:rPr>
-        <w:t>Spring 202</w:t>
-      </w:r>
-      <w:r>
-        <w:rPr>
-          <w:rFonts w:ascii="Cambria" w:hAnsi="Cambria" w:asciiTheme="minorHAnsi" w:hAnsiTheme="minorHAnsi"/>
-          <w:iCs/>
-          <w:color w:val="000000"/>
-          <w:sz w:val="24"/>
-          <w:szCs w:val="24"/>
-        </w:rPr>
-        <w:t>5</w:t>
+        <w:t>Spring 2025</w:t>
       </w:r>
     </w:p>
     <w:p>
@@ -150,79 +140,7 @@
           <w:sz w:val="22"/>
           <w:szCs w:val="22"/>
         </w:rPr>
-        <w:t xml:space="preserve"> </w:t>
-      </w:r>
-      <w:r>
-        <w:rPr>
-          <w:rFonts w:ascii="Cambria" w:hAnsi="Cambria" w:asciiTheme="minorHAnsi" w:hAnsiTheme="minorHAnsi"/>
-          <w:color w:val="000000"/>
-          <w:sz w:val="22"/>
-          <w:szCs w:val="22"/>
-        </w:rPr>
-        <w:t>M</w:t>
-      </w:r>
-      <w:r>
-        <w:rPr>
-          <w:rFonts w:ascii="Cambria" w:hAnsi="Cambria" w:asciiTheme="minorHAnsi" w:hAnsiTheme="minorHAnsi"/>
-          <w:color w:val="000000"/>
-          <w:sz w:val="22"/>
-          <w:szCs w:val="22"/>
-        </w:rPr>
-        <w:t>/</w:t>
-      </w:r>
-      <w:r>
-        <w:rPr>
-          <w:rFonts w:ascii="Cambria" w:hAnsi="Cambria" w:asciiTheme="minorHAnsi" w:hAnsiTheme="minorHAnsi"/>
-          <w:color w:val="000000"/>
-          <w:sz w:val="22"/>
-          <w:szCs w:val="22"/>
-        </w:rPr>
-        <w:t>W</w:t>
-      </w:r>
-      <w:r>
-        <w:rPr>
-          <w:rFonts w:ascii="Cambria" w:hAnsi="Cambria" w:asciiTheme="minorHAnsi" w:hAnsiTheme="minorHAnsi"/>
-          <w:color w:val="000000"/>
-          <w:sz w:val="22"/>
-          <w:szCs w:val="22"/>
-        </w:rPr>
-        <w:t xml:space="preserve"> 1:</w:t>
-      </w:r>
-      <w:r>
-        <w:rPr>
-          <w:rFonts w:ascii="Cambria" w:hAnsi="Cambria" w:asciiTheme="minorHAnsi" w:hAnsiTheme="minorHAnsi"/>
-          <w:color w:val="000000"/>
-          <w:sz w:val="22"/>
-          <w:szCs w:val="22"/>
-        </w:rPr>
-        <w:t>0</w:t>
-      </w:r>
-      <w:r>
-        <w:rPr>
-          <w:rFonts w:ascii="Cambria" w:hAnsi="Cambria" w:asciiTheme="minorHAnsi" w:hAnsiTheme="minorHAnsi"/>
-          <w:color w:val="000000"/>
-          <w:sz w:val="22"/>
-          <w:szCs w:val="22"/>
-        </w:rPr>
-        <w:t>0-3:</w:t>
-      </w:r>
-      <w:r>
-        <w:rPr>
-          <w:rFonts w:ascii="Cambria" w:hAnsi="Cambria" w:asciiTheme="minorHAnsi" w:hAnsiTheme="minorHAnsi"/>
-          <w:color w:val="000000"/>
-          <w:sz w:val="22"/>
-          <w:szCs w:val="22"/>
-        </w:rPr>
-        <w:t>0</w:t>
-      </w:r>
-      <w:r>
-        <w:rPr>
-          <w:rFonts w:ascii="Cambria" w:hAnsi="Cambria" w:asciiTheme="minorHAnsi" w:hAnsiTheme="minorHAnsi"/>
-          <w:color w:val="000000"/>
-          <w:sz w:val="22"/>
-          <w:szCs w:val="22"/>
-        </w:rPr>
-        <w:t>0p</w:t>
+        <w:t xml:space="preserve"> M/W 1:00-3:00p</w:t>
       </w:r>
     </w:p>
     <w:p>
@@ -441,21 +359,7 @@
           <w:sz w:val="20"/>
           <w:szCs w:val="20"/>
         </w:rPr>
-        <w:t>Active</w:t>
-      </w:r>
-      <w:r>
-        <w:rPr>
-          <w:sz w:val="20"/>
-          <w:szCs w:val="20"/>
-        </w:rPr>
-        <w:t>ly</w:t>
-      </w:r>
-      <w:r>
-        <w:rPr>
-          <w:sz w:val="20"/>
-          <w:szCs w:val="20"/>
-        </w:rPr>
-        <w:t xml:space="preserve"> engage in class discussion and lecture</w:t>
+        <w:t>Actively engage in class discussion and lecture</w:t>
       </w:r>
     </w:p>
     <w:p>
@@ -527,21 +431,7 @@
           <w:sz w:val="20"/>
           <w:szCs w:val="20"/>
         </w:rPr>
-        <w:t xml:space="preserve"> </w:t>
-      </w:r>
-      <w:r>
-        <w:rPr>
-          <w:sz w:val="20"/>
-          <w:szCs w:val="20"/>
-        </w:rPr>
-        <w:t>before midnight</w:t>
-      </w:r>
-      <w:r>
-        <w:rPr>
-          <w:sz w:val="20"/>
-          <w:szCs w:val="20"/>
-        </w:rPr>
-        <w:t xml:space="preserve">.  </w:t>
+        <w:t xml:space="preserve"> before midnight.  </w:t>
       </w:r>
     </w:p>
     <w:p>
@@ -635,21 +525,7 @@
           <w:sz w:val="20"/>
           <w:szCs w:val="20"/>
         </w:rPr>
-        <w:t xml:space="preserve">and </w:t>
-      </w:r>
-      <w:r>
-        <w:rPr>
-          <w:sz w:val="20"/>
-          <w:szCs w:val="20"/>
-        </w:rPr>
-        <w:t>acknowledge</w:t>
-      </w:r>
-      <w:r>
-        <w:rPr>
-          <w:sz w:val="20"/>
-          <w:szCs w:val="20"/>
-        </w:rPr>
-        <w:t xml:space="preserve"> your resources (citations, AI assistance, etc.)</w:t>
+        <w:t>and acknowledge your resources (citations, AI assistance, etc.)</w:t>
       </w:r>
     </w:p>
     <w:p>
@@ -705,21 +581,7 @@
           <w:sz w:val="20"/>
           <w:szCs w:val="20"/>
         </w:rPr>
-        <w:t xml:space="preserve">lab instructions and </w:t>
-      </w:r>
-      <w:r>
-        <w:rPr>
-          <w:sz w:val="20"/>
-          <w:szCs w:val="20"/>
-        </w:rPr>
-        <w:t>topics</w:t>
-      </w:r>
-      <w:r>
-        <w:rPr>
-          <w:sz w:val="20"/>
-          <w:szCs w:val="20"/>
-        </w:rPr>
-        <w:t xml:space="preserve"> linked on the AstroBaki website</w:t>
+        <w:t>lab instructions and topics linked on the AstroBaki website</w:t>
       </w:r>
     </w:p>
     <w:p>
@@ -815,21 +677,7 @@
           <w:sz w:val="20"/>
           <w:szCs w:val="20"/>
         </w:rPr>
-        <w:t xml:space="preserve">lab book for notes, </w:t>
-      </w:r>
-      <w:r>
-        <w:rPr>
-          <w:sz w:val="20"/>
-          <w:szCs w:val="20"/>
-        </w:rPr>
-        <w:t xml:space="preserve">documenting experimental setups, meta </w:t>
-      </w:r>
-      <w:r>
-        <w:rPr>
-          <w:sz w:val="20"/>
-          <w:szCs w:val="20"/>
-        </w:rPr>
-        <w:t>data, etc.</w:t>
+        <w:t>lab book for notes, documenting experimental setups, meta data, etc.</w:t>
       </w:r>
     </w:p>
     <w:p>
@@ -1001,21 +849,7 @@
           <w:sz w:val="20"/>
           <w:szCs w:val="20"/>
         </w:rPr>
-        <w:t xml:space="preserve">Do not disconnect or modify the wiring of any of the lab computers </w:t>
-      </w:r>
-      <w:r>
-        <w:rPr>
-          <w:sz w:val="20"/>
-          <w:szCs w:val="20"/>
-        </w:rPr>
-        <w:t>or</w:t>
-      </w:r>
-      <w:r>
-        <w:rPr>
-          <w:sz w:val="20"/>
-          <w:szCs w:val="20"/>
-        </w:rPr>
-        <w:t xml:space="preserve"> monitors.</w:t>
+        <w:t>Do not disconnect or modify the wiring of any of the lab computers or monitors.</w:t>
       </w:r>
     </w:p>
     <w:p>
@@ -1035,49 +869,7 @@
           <w:sz w:val="20"/>
           <w:szCs w:val="20"/>
         </w:rPr>
-        <w:t xml:space="preserve">Be respectful. Talk quietly, use headphones </w:t>
-      </w:r>
-      <w:r>
-        <w:rPr>
-          <w:sz w:val="20"/>
-          <w:szCs w:val="20"/>
-        </w:rPr>
-        <w:t>when</w:t>
-      </w:r>
-      <w:r>
-        <w:rPr>
-          <w:sz w:val="20"/>
-          <w:szCs w:val="20"/>
-        </w:rPr>
-        <w:t xml:space="preserve"> listen</w:t>
-      </w:r>
-      <w:r>
-        <w:rPr>
-          <w:sz w:val="20"/>
-          <w:szCs w:val="20"/>
-        </w:rPr>
-        <w:t>ing</w:t>
-      </w:r>
-      <w:r>
-        <w:rPr>
-          <w:sz w:val="20"/>
-          <w:szCs w:val="20"/>
-        </w:rPr>
-        <w:t xml:space="preserve"> to music, </w:t>
-      </w:r>
-      <w:r>
-        <w:rPr>
-          <w:sz w:val="20"/>
-          <w:szCs w:val="20"/>
-        </w:rPr>
-        <w:t>etc</w:t>
-      </w:r>
-      <w:r>
-        <w:rPr>
-          <w:sz w:val="20"/>
-          <w:szCs w:val="20"/>
-        </w:rPr>
-        <w:t>.</w:t>
+        <w:t>Be respectful. Talk quietly, use headphones when listening to music, etc.</w:t>
       </w:r>
     </w:p>
     <w:p>
@@ -1196,14 +988,7 @@
           <w:sz w:val="20"/>
           <w:szCs w:val="20"/>
         </w:rPr>
-        <w:t>Follow instructions in Astrobaki→Getting Started in the Undergraduate Lab</w:t>
-      </w:r>
-      <w:r>
-        <w:rPr>
-          <w:sz w:val="20"/>
-          <w:szCs w:val="20"/>
-        </w:rPr>
-        <w:t xml:space="preserve"> for 5</w:t>
+        <w:t>Follow instructions in Astrobaki→Getting Started in the Undergraduate Lab for 5</w:t>
       </w:r>
       <w:r>
         <w:rPr>
@@ -1278,21 +1063,7 @@
           <w:sz w:val="20"/>
           <w:szCs w:val="20"/>
         </w:rPr>
-        <w:t xml:space="preserve">Form a group with </w:t>
-      </w:r>
-      <w:r>
-        <w:rPr>
-          <w:sz w:val="20"/>
-          <w:szCs w:val="20"/>
-        </w:rPr>
-        <w:t>~</w:t>
-      </w:r>
-      <w:r>
-        <w:rPr>
-          <w:sz w:val="20"/>
-          <w:szCs w:val="20"/>
-        </w:rPr>
-        <w:t>4 others for Lab 1</w:t>
+        <w:t>Form a group with ~4 others for Lab 1</w:t>
       </w:r>
     </w:p>
     <w:p>
@@ -1357,7 +1128,25 @@
           <w:sz w:val="20"/>
           <w:szCs w:val="20"/>
         </w:rPr>
-        <w:t xml:space="preserve"> ), acting with respect to your peers, GSIs, technicians, and instructor.  Should you experience any form of harassment or discrimination, we maintain a list of resources that can help you decide how to respond (</w:t>
+        <w:t xml:space="preserve"> ), acting with respect to your peers, GSIs, technicians, and instructor.</w:t>
+      </w:r>
+    </w:p>
+    <w:p>
+      <w:pPr>
+        <w:pStyle w:val="Normal"/>
+        <w:ind w:left="360" w:hanging="0"/>
+        <w:rPr>
+          <w:sz w:val="20"/>
+          <w:szCs w:val="20"/>
+        </w:rPr>
+      </w:pPr>
+      <w:r>
+        <w:rPr>
+          <w:sz w:val="20"/>
+          <w:szCs w:val="20"/>
+        </w:rPr>
+        <w:tab/>
+        <w:t>Should you experience any form of harassment or discrimination, we maintain a list of resources that can help you decide how to respond (</w:t>
       </w:r>
       <w:hyperlink r:id="rId4">
         <w:r>
@@ -1374,21 +1163,116 @@
           <w:sz w:val="20"/>
           <w:szCs w:val="20"/>
         </w:rPr>
-        <w:t xml:space="preserve"> ). GSIs, technicians, and instructors are non-confidential reporters; we have a legal obligation to act on any reports of harassment, </w:t>
-      </w:r>
-      <w:r>
-        <w:rPr>
-          <w:sz w:val="20"/>
-          <w:szCs w:val="20"/>
-        </w:rPr>
-        <w:t>and w</w:t>
-      </w:r>
-      <w:r>
-        <w:rPr>
-          <w:sz w:val="20"/>
-          <w:szCs w:val="20"/>
-        </w:rPr>
-        <w:t xml:space="preserve">e take our responsibility seriously.   </w:t>
+        <w:t xml:space="preserve"> ). GSIs, technicians, and instructors are non-confidential reporters; we have a legal obligation to act on any reports of harassment, and we take our responsibility seriously. </w:t>
+      </w:r>
+    </w:p>
+    <w:p>
+      <w:pPr>
+        <w:pStyle w:val="Normal"/>
+        <w:ind w:left="360" w:hanging="0"/>
+        <w:rPr>
+          <w:sz w:val="20"/>
+          <w:szCs w:val="20"/>
+        </w:rPr>
+      </w:pPr>
+      <w:r>
+        <w:rPr/>
+      </w:r>
+    </w:p>
+    <w:p>
+      <w:pPr>
+        <w:pStyle w:val="Normal"/>
+        <w:ind w:hanging="0"/>
+        <w:rPr>
+          <w:sz w:val="22"/>
+          <w:szCs w:val="22"/>
+        </w:rPr>
+      </w:pPr>
+      <w:r>
+        <w:rPr>
+          <w:sz w:val="22"/>
+          <w:szCs w:val="22"/>
+        </w:rPr>
+        <w:t>Computing Support:</w:t>
+      </w:r>
+    </w:p>
+    <w:p>
+      <w:pPr>
+        <w:pStyle w:val="Normal"/>
+        <w:widowControl/>
+        <w:suppressAutoHyphens w:val="true"/>
+        <w:bidi w:val="0"/>
+        <w:spacing w:before="0" w:after="0"/>
+        <w:ind w:left="360" w:right="0" w:hanging="0"/>
+        <w:jc w:val="left"/>
+        <w:rPr>
+          <w:sz w:val="20"/>
+          <w:szCs w:val="20"/>
+        </w:rPr>
+      </w:pPr>
+      <w:r>
+        <w:rPr>
+          <w:sz w:val="20"/>
+          <w:szCs w:val="20"/>
+        </w:rPr>
+        <w:t xml:space="preserve">We are committed to ensuring that every student in our department is able to engage in our courses without incurring undue financial burdens. If you are in need of a personal laptop or other technology to complete academic work this semester, the Student Technology Equity Program (STEP) can provide need-based loans for a variety of hardware to Berkeley students. Applications are now open for the Spring 2025 semester: </w:t>
+      </w:r>
+      <w:hyperlink r:id="rId5">
+        <w:r>
+          <w:rPr>
+            <w:rStyle w:val="InternetLink"/>
+            <w:sz w:val="20"/>
+            <w:szCs w:val="20"/>
+          </w:rPr>
+          <w:t>https://studenttech.berkeley.edu/step</w:t>
+        </w:r>
+      </w:hyperlink>
+      <w:r>
+        <w:rPr>
+          <w:sz w:val="20"/>
+          <w:szCs w:val="20"/>
+        </w:rPr>
+        <w:t>. We encourage you to apply as soon as possible as it may take 1-2 weeks for the application to be processed.</w:t>
+      </w:r>
+    </w:p>
+    <w:p>
+      <w:pPr>
+        <w:pStyle w:val="Normal"/>
+        <w:widowControl/>
+        <w:suppressAutoHyphens w:val="true"/>
+        <w:bidi w:val="0"/>
+        <w:spacing w:before="0" w:after="0"/>
+        <w:ind w:left="360" w:right="0" w:hanging="0"/>
+        <w:jc w:val="left"/>
+        <w:rPr>
+          <w:sz w:val="20"/>
+          <w:szCs w:val="20"/>
+        </w:rPr>
+      </w:pPr>
+      <w:r>
+        <w:rPr>
+          <w:sz w:val="20"/>
+          <w:szCs w:val="20"/>
+        </w:rPr>
+        <w:tab/>
+        <w:t xml:space="preserve">For shorter term access to technology, Berkeley Library offers first come, first serve laptop lending. These loans are only available for up to 14 days, so they are not a solution for a full semester, but can help for moments where you may need short term access to a computer, including the waiting period before your STEP loan is approved. See here for the checkout form and a complete list of offerings: </w:t>
+      </w:r>
+      <w:hyperlink r:id="rId6">
+        <w:r>
+          <w:rPr>
+            <w:rStyle w:val="InternetLink"/>
+            <w:sz w:val="20"/>
+            <w:szCs w:val="20"/>
+          </w:rPr>
+          <w:t>https://www.lib.berkeley.edu/about/device-lending-policy</w:t>
+        </w:r>
+      </w:hyperlink>
+      <w:r>
+        <w:rPr>
+          <w:sz w:val="20"/>
+          <w:szCs w:val="20"/>
+        </w:rPr>
+        <w:t>.</w:t>
       </w:r>
     </w:p>
     <w:sectPr>

</xml_diff>